<commit_message>
Opdateret Vejledermøde 4 igen
</commit_message>
<xml_diff>
--- a/10-10-2016 - vejledermøde 4 + Sprint Planning 3/10-10-2016 - Vejledermøde 4/10-10-2016 Vejledermøde nr. 4 om Sprint 2.docx
+++ b/10-10-2016 - vejledermøde 4 + Sprint Planning 3/10-10-2016 - Vejledermøde 4/10-10-2016 Vejledermøde nr. 4 om Sprint 2.docx
@@ -216,6 +216,11 @@
       <w:r>
         <w:t>Sprint Retrospective</w:t>
       </w:r>
+      <w:r>
+        <w:t xml:space="preserve"> på sprint 2 + 3</w:t>
+      </w:r>
+      <w:bookmarkStart w:id="0" w:name="_GoBack"/>
+      <w:bookmarkEnd w:id="0"/>
     </w:p>
     <w:p>
       <w:pPr>
@@ -240,8 +245,6 @@
       <w:r>
         <w:t>Eventuelle spørgsmål</w:t>
       </w:r>
-      <w:bookmarkStart w:id="0" w:name="_GoBack"/>
-      <w:bookmarkEnd w:id="0"/>
     </w:p>
     <w:p>
       <w:pPr>

</xml_diff>